<commit_message>
created time-travel directory for webdev history learning
</commit_message>
<xml_diff>
--- a/learning-vault/webdev/RememberThese.docx
+++ b/learning-vault/webdev/RememberThese.docx
@@ -370,6 +370,239 @@
         </w:tc>
       </w:tr>
     </w:tbl>
+    <w:p/>
+    <w:p/>
+    <w:p>
+      <w:pPr>
+        <w:spacing w:before="100" w:beforeAutospacing="1" w:after="100" w:afterAutospacing="1" w:line="240" w:lineRule="auto"/>
+        <w:outlineLvl w:val="1"/>
+        <w:rPr>
+          <w:rFonts w:ascii="Times New Roman" w:eastAsia="Times New Roman" w:hAnsi="Times New Roman" w:cs="Times New Roman"/>
+          <w:b/>
+          <w:bCs/>
+          <w:sz w:val="36"/>
+          <w:szCs w:val="36"/>
+        </w:rPr>
+      </w:pPr>
+      <w:r>
+        <w:rPr>
+          <w:rFonts w:ascii="Times New Roman" w:eastAsia="Times New Roman" w:hAnsi="Times New Roman" w:cs="Times New Roman"/>
+          <w:b/>
+          <w:bCs/>
+          <w:sz w:val="36"/>
+          <w:szCs w:val="36"/>
+        </w:rPr>
+        <w:t>Your daily update routine (copy this)</w:t>
+      </w:r>
+    </w:p>
+    <w:p>
+      <w:pPr>
+        <w:tabs>
+          <w:tab w:val="left" w:pos="916"/>
+          <w:tab w:val="left" w:pos="1832"/>
+          <w:tab w:val="left" w:pos="2748"/>
+          <w:tab w:val="left" w:pos="3664"/>
+          <w:tab w:val="left" w:pos="4580"/>
+          <w:tab w:val="left" w:pos="5496"/>
+          <w:tab w:val="left" w:pos="6412"/>
+          <w:tab w:val="left" w:pos="7328"/>
+          <w:tab w:val="left" w:pos="8244"/>
+          <w:tab w:val="left" w:pos="9160"/>
+          <w:tab w:val="left" w:pos="10076"/>
+          <w:tab w:val="left" w:pos="10992"/>
+          <w:tab w:val="left" w:pos="11908"/>
+          <w:tab w:val="left" w:pos="12824"/>
+          <w:tab w:val="left" w:pos="13740"/>
+          <w:tab w:val="left" w:pos="14656"/>
+        </w:tabs>
+        <w:spacing w:after="0" w:line="240" w:lineRule="auto"/>
+        <w:rPr>
+          <w:rFonts w:ascii="Courier New" w:eastAsia="Times New Roman" w:hAnsi="Courier New" w:cs="Courier New"/>
+          <w:sz w:val="20"/>
+          <w:szCs w:val="20"/>
+        </w:rPr>
+      </w:pPr>
+      <w:r>
+        <w:rPr>
+          <w:rFonts w:ascii="Courier New" w:eastAsia="Times New Roman" w:hAnsi="Courier New" w:cs="Courier New"/>
+          <w:sz w:val="20"/>
+          <w:szCs w:val="20"/>
+        </w:rPr>
+        <w:t>cd ~/</w:t>
+      </w:r>
+      <w:proofErr w:type="spellStart"/>
+      <w:r>
+        <w:rPr>
+          <w:rFonts w:ascii="Courier New" w:eastAsia="Times New Roman" w:hAnsi="Courier New" w:cs="Courier New"/>
+          <w:sz w:val="20"/>
+          <w:szCs w:val="20"/>
+        </w:rPr>
+        <w:t>webdev</w:t>
+      </w:r>
+      <w:proofErr w:type="spellEnd"/>
+      <w:r>
+        <w:rPr>
+          <w:rFonts w:ascii="Courier New" w:eastAsia="Times New Roman" w:hAnsi="Courier New" w:cs="Courier New"/>
+          <w:sz w:val="20"/>
+          <w:szCs w:val="20"/>
+        </w:rPr>
+        <w:t>-d</w:t>
+      </w:r>
+    </w:p>
+    <w:p>
+      <w:pPr>
+        <w:tabs>
+          <w:tab w:val="left" w:pos="916"/>
+          <w:tab w:val="left" w:pos="1832"/>
+          <w:tab w:val="left" w:pos="2748"/>
+          <w:tab w:val="left" w:pos="3664"/>
+          <w:tab w:val="left" w:pos="4580"/>
+          <w:tab w:val="left" w:pos="5496"/>
+          <w:tab w:val="left" w:pos="6412"/>
+          <w:tab w:val="left" w:pos="7328"/>
+          <w:tab w:val="left" w:pos="8244"/>
+          <w:tab w:val="left" w:pos="9160"/>
+          <w:tab w:val="left" w:pos="10076"/>
+          <w:tab w:val="left" w:pos="10992"/>
+          <w:tab w:val="left" w:pos="11908"/>
+          <w:tab w:val="left" w:pos="12824"/>
+          <w:tab w:val="left" w:pos="13740"/>
+          <w:tab w:val="left" w:pos="14656"/>
+        </w:tabs>
+        <w:spacing w:after="0" w:line="240" w:lineRule="auto"/>
+        <w:rPr>
+          <w:rFonts w:ascii="Courier New" w:eastAsia="Times New Roman" w:hAnsi="Courier New" w:cs="Courier New"/>
+          <w:sz w:val="20"/>
+          <w:szCs w:val="20"/>
+        </w:rPr>
+      </w:pPr>
+      <w:r>
+        <w:rPr>
+          <w:rFonts w:ascii="Courier New" w:eastAsia="Times New Roman" w:hAnsi="Courier New" w:cs="Courier New"/>
+          <w:sz w:val="20"/>
+          <w:szCs w:val="20"/>
+        </w:rPr>
+        <w:t>git status</w:t>
+      </w:r>
+    </w:p>
+    <w:p>
+      <w:pPr>
+        <w:tabs>
+          <w:tab w:val="left" w:pos="916"/>
+          <w:tab w:val="left" w:pos="1832"/>
+          <w:tab w:val="left" w:pos="2748"/>
+          <w:tab w:val="left" w:pos="3664"/>
+          <w:tab w:val="left" w:pos="4580"/>
+          <w:tab w:val="left" w:pos="5496"/>
+          <w:tab w:val="left" w:pos="6412"/>
+          <w:tab w:val="left" w:pos="7328"/>
+          <w:tab w:val="left" w:pos="8244"/>
+          <w:tab w:val="left" w:pos="9160"/>
+          <w:tab w:val="left" w:pos="10076"/>
+          <w:tab w:val="left" w:pos="10992"/>
+          <w:tab w:val="left" w:pos="11908"/>
+          <w:tab w:val="left" w:pos="12824"/>
+          <w:tab w:val="left" w:pos="13740"/>
+          <w:tab w:val="left" w:pos="14656"/>
+        </w:tabs>
+        <w:spacing w:after="0" w:line="240" w:lineRule="auto"/>
+        <w:rPr>
+          <w:rFonts w:ascii="Courier New" w:eastAsia="Times New Roman" w:hAnsi="Courier New" w:cs="Courier New"/>
+          <w:sz w:val="20"/>
+          <w:szCs w:val="20"/>
+        </w:rPr>
+      </w:pPr>
+      <w:r>
+        <w:rPr>
+          <w:rFonts w:ascii="Courier New" w:eastAsia="Times New Roman" w:hAnsi="Courier New" w:cs="Courier New"/>
+          <w:sz w:val="20"/>
+          <w:szCs w:val="20"/>
+        </w:rPr>
+        <w:t xml:space="preserve">git </w:t>
+      </w:r>
+      <w:proofErr w:type="gramStart"/>
+      <w:r>
+        <w:rPr>
+          <w:rFonts w:ascii="Courier New" w:eastAsia="Times New Roman" w:hAnsi="Courier New" w:cs="Courier New"/>
+          <w:sz w:val="20"/>
+          <w:szCs w:val="20"/>
+        </w:rPr>
+        <w:t>add .</w:t>
+      </w:r>
+      <w:proofErr w:type="gramEnd"/>
+    </w:p>
+    <w:p>
+      <w:pPr>
+        <w:tabs>
+          <w:tab w:val="left" w:pos="916"/>
+          <w:tab w:val="left" w:pos="1832"/>
+          <w:tab w:val="left" w:pos="2748"/>
+          <w:tab w:val="left" w:pos="3664"/>
+          <w:tab w:val="left" w:pos="4580"/>
+          <w:tab w:val="left" w:pos="5496"/>
+          <w:tab w:val="left" w:pos="6412"/>
+          <w:tab w:val="left" w:pos="7328"/>
+          <w:tab w:val="left" w:pos="8244"/>
+          <w:tab w:val="left" w:pos="9160"/>
+          <w:tab w:val="left" w:pos="10076"/>
+          <w:tab w:val="left" w:pos="10992"/>
+          <w:tab w:val="left" w:pos="11908"/>
+          <w:tab w:val="left" w:pos="12824"/>
+          <w:tab w:val="left" w:pos="13740"/>
+          <w:tab w:val="left" w:pos="14656"/>
+        </w:tabs>
+        <w:spacing w:after="0" w:line="240" w:lineRule="auto"/>
+        <w:rPr>
+          <w:rFonts w:ascii="Courier New" w:eastAsia="Times New Roman" w:hAnsi="Courier New" w:cs="Courier New"/>
+          <w:sz w:val="20"/>
+          <w:szCs w:val="20"/>
+        </w:rPr>
+      </w:pPr>
+      <w:r>
+        <w:rPr>
+          <w:rFonts w:ascii="Courier New" w:eastAsia="Times New Roman" w:hAnsi="Courier New" w:cs="Courier New"/>
+          <w:sz w:val="20"/>
+          <w:szCs w:val="20"/>
+        </w:rPr>
+        <w:t>git commit -m "Update Module 1 projects and notes"</w:t>
+      </w:r>
+    </w:p>
+    <w:p>
+      <w:pPr>
+        <w:tabs>
+          <w:tab w:val="left" w:pos="916"/>
+          <w:tab w:val="left" w:pos="1832"/>
+          <w:tab w:val="left" w:pos="2748"/>
+          <w:tab w:val="left" w:pos="3664"/>
+          <w:tab w:val="left" w:pos="4580"/>
+          <w:tab w:val="left" w:pos="5496"/>
+          <w:tab w:val="left" w:pos="6412"/>
+          <w:tab w:val="left" w:pos="7328"/>
+          <w:tab w:val="left" w:pos="8244"/>
+          <w:tab w:val="left" w:pos="9160"/>
+          <w:tab w:val="left" w:pos="10076"/>
+          <w:tab w:val="left" w:pos="10992"/>
+          <w:tab w:val="left" w:pos="11908"/>
+          <w:tab w:val="left" w:pos="12824"/>
+          <w:tab w:val="left" w:pos="13740"/>
+          <w:tab w:val="left" w:pos="14656"/>
+        </w:tabs>
+        <w:spacing w:after="0" w:line="240" w:lineRule="auto"/>
+        <w:rPr>
+          <w:rFonts w:ascii="Courier New" w:eastAsia="Times New Roman" w:hAnsi="Courier New" w:cs="Courier New"/>
+          <w:sz w:val="20"/>
+          <w:szCs w:val="20"/>
+        </w:rPr>
+      </w:pPr>
+      <w:r>
+        <w:rPr>
+          <w:rFonts w:ascii="Courier New" w:eastAsia="Times New Roman" w:hAnsi="Courier New" w:cs="Courier New"/>
+          <w:sz w:val="20"/>
+          <w:szCs w:val="20"/>
+        </w:rPr>
+        <w:t>git push</w:t>
+      </w:r>
+    </w:p>
     <w:p/>
     <w:sectPr>
       <w:pgSz w:w="12240" w:h="15840"/>
@@ -924,6 +1157,64 @@
       <w:iCs/>
     </w:rPr>
   </w:style>
+  <w:style w:type="paragraph" w:styleId="HTMLPreformatted">
+    <w:name w:val="HTML Preformatted"/>
+    <w:basedOn w:val="Normal"/>
+    <w:link w:val="HTMLPreformattedChar"/>
+    <w:uiPriority w:val="99"/>
+    <w:semiHidden/>
+    <w:unhideWhenUsed/>
+    <w:rsid w:val="00DF7564"/>
+    <w:pPr>
+      <w:tabs>
+        <w:tab w:val="left" w:pos="916"/>
+        <w:tab w:val="left" w:pos="1832"/>
+        <w:tab w:val="left" w:pos="2748"/>
+        <w:tab w:val="left" w:pos="3664"/>
+        <w:tab w:val="left" w:pos="4580"/>
+        <w:tab w:val="left" w:pos="5496"/>
+        <w:tab w:val="left" w:pos="6412"/>
+        <w:tab w:val="left" w:pos="7328"/>
+        <w:tab w:val="left" w:pos="8244"/>
+        <w:tab w:val="left" w:pos="9160"/>
+        <w:tab w:val="left" w:pos="10076"/>
+        <w:tab w:val="left" w:pos="10992"/>
+        <w:tab w:val="left" w:pos="11908"/>
+        <w:tab w:val="left" w:pos="12824"/>
+        <w:tab w:val="left" w:pos="13740"/>
+        <w:tab w:val="left" w:pos="14656"/>
+      </w:tabs>
+      <w:spacing w:after="0" w:line="240" w:lineRule="auto"/>
+    </w:pPr>
+    <w:rPr>
+      <w:rFonts w:ascii="Courier New" w:eastAsia="Times New Roman" w:hAnsi="Courier New" w:cs="Courier New"/>
+      <w:sz w:val="20"/>
+      <w:szCs w:val="20"/>
+    </w:rPr>
+  </w:style>
+  <w:style w:type="character" w:customStyle="1" w:styleId="HTMLPreformattedChar">
+    <w:name w:val="HTML Preformatted Char"/>
+    <w:basedOn w:val="DefaultParagraphFont"/>
+    <w:link w:val="HTMLPreformatted"/>
+    <w:uiPriority w:val="99"/>
+    <w:semiHidden/>
+    <w:rsid w:val="00DF7564"/>
+    <w:rPr>
+      <w:rFonts w:ascii="Courier New" w:eastAsia="Times New Roman" w:hAnsi="Courier New" w:cs="Courier New"/>
+      <w:sz w:val="20"/>
+      <w:szCs w:val="20"/>
+    </w:rPr>
+  </w:style>
+  <w:style w:type="character" w:customStyle="1" w:styleId="hljs-builtin">
+    <w:name w:val="hljs-built_in"/>
+    <w:basedOn w:val="DefaultParagraphFont"/>
+    <w:rsid w:val="00DF7564"/>
+  </w:style>
+  <w:style w:type="character" w:customStyle="1" w:styleId="hljs-string">
+    <w:name w:val="hljs-string"/>
+    <w:basedOn w:val="DefaultParagraphFont"/>
+    <w:rsid w:val="00DF7564"/>
+  </w:style>
 </w:styles>
 </file>
 

</xml_diff>